<commit_message>
Added ambulance picture to death panel. Updated to do list
-piotr And james
</commit_message>
<xml_diff>
--- a/To Do List.docx
+++ b/To Do List.docx
@@ -36,7 +36,15 @@
     </w:p>
     <w:p>
       <w:r>
-        <w:t>-More background assets eg buildings</w:t>
+        <w:t xml:space="preserve">-More background assets </w:t>
+      </w:r>
+      <w:proofErr w:type="spellStart"/>
+      <w:r>
+        <w:t>eg</w:t>
+      </w:r>
+      <w:proofErr w:type="spellEnd"/>
+      <w:r>
+        <w:t xml:space="preserve"> buildings</w:t>
       </w:r>
     </w:p>
     <w:p>
@@ -47,6 +55,100 @@
     <w:p>
       <w:r>
         <w:t>Suggestions</w:t>
+      </w:r>
+    </w:p>
+    <w:p/>
+    <w:p>
+      <w:proofErr w:type="spellStart"/>
+      <w:r>
+        <w:t>PiOTR</w:t>
+      </w:r>
+      <w:proofErr w:type="spellEnd"/>
+      <w:r>
+        <w:t>-</w:t>
+      </w:r>
+      <w:r>
+        <w:t xml:space="preserve"> </w:t>
+      </w:r>
+      <w:r>
+        <w:t>collectables behaviours</w:t>
+      </w:r>
+      <w:r>
+        <w:t xml:space="preserve">,   car spin </w:t>
+      </w:r>
+      <w:proofErr w:type="spellStart"/>
+      <w:r>
+        <w:t>anims</w:t>
+      </w:r>
+      <w:proofErr w:type="spellEnd"/>
+      <w:r>
+        <w:t>.</w:t>
+      </w:r>
+    </w:p>
+    <w:p/>
+    <w:p/>
+    <w:p>
+      <w:r>
+        <w:t>James-</w:t>
+      </w:r>
+      <w:r>
+        <w:t xml:space="preserve"> </w:t>
+      </w:r>
+      <w:r>
+        <w:t>collectables behaviours</w:t>
+      </w:r>
+      <w:r>
+        <w:t xml:space="preserve">, fix fuel. Change </w:t>
+      </w:r>
+      <w:proofErr w:type="spellStart"/>
+      <w:r>
+        <w:t>healthbar</w:t>
+      </w:r>
+      <w:proofErr w:type="spellEnd"/>
+      <w:r>
+        <w:t>.</w:t>
+      </w:r>
+    </w:p>
+    <w:p/>
+    <w:p>
+      <w:r>
+        <w:t xml:space="preserve">Mike- add level design and fix background animation. </w:t>
+      </w:r>
+    </w:p>
+    <w:p/>
+    <w:p>
+      <w:r>
+        <w:t xml:space="preserve">Conor-Source more songs for radio. 2-3 more </w:t>
+      </w:r>
+      <w:proofErr w:type="spellStart"/>
+      <w:r>
+        <w:t>songs.Radio</w:t>
+      </w:r>
+      <w:proofErr w:type="spellEnd"/>
+      <w:r>
+        <w:t xml:space="preserve"> sprite in top right corner(of the canvas)</w:t>
+      </w:r>
+    </w:p>
+    <w:p/>
+    <w:p>
+      <w:r>
+        <w:t xml:space="preserve">Josh-Add </w:t>
+      </w:r>
+      <w:proofErr w:type="spellStart"/>
+      <w:r>
+        <w:t>Sfx</w:t>
+      </w:r>
+      <w:proofErr w:type="spellEnd"/>
+      <w:r>
+        <w:t xml:space="preserve"> to the game for various actions) </w:t>
+      </w:r>
+      <w:proofErr w:type="spellStart"/>
+      <w:r>
+        <w:t>ie</w:t>
+      </w:r>
+      <w:proofErr w:type="spellEnd"/>
+      <w:r>
+        <w:t>. Car engine.</w:t>
       </w:r>
     </w:p>
     <w:p/>

</xml_diff>

<commit_message>
Stashed Changes + Background Animation
</commit_message>
<xml_diff>
--- a/To Do List.docx
+++ b/To Do List.docx
@@ -71,10 +71,7 @@
         <w:t xml:space="preserve"> </w:t>
       </w:r>
       <w:r>
-        <w:t>collectables behaviours</w:t>
-      </w:r>
-      <w:r>
-        <w:t xml:space="preserve">,   car spin </w:t>
+        <w:t xml:space="preserve">collectables behaviours,   car spin </w:t>
       </w:r>
       <w:proofErr w:type="spellStart"/>
       <w:r>
@@ -95,10 +92,7 @@
         <w:t xml:space="preserve"> </w:t>
       </w:r>
       <w:r>
-        <w:t>collectables behaviours</w:t>
-      </w:r>
-      <w:r>
-        <w:t xml:space="preserve">, fix fuel. Change </w:t>
+        <w:t xml:space="preserve">collectables behaviours, fix fuel. Change </w:t>
       </w:r>
       <w:proofErr w:type="spellStart"/>
       <w:r>
@@ -112,7 +106,7 @@
     <w:p/>
     <w:p>
       <w:r>
-        <w:t xml:space="preserve">Mike- add level design and fix background animation. </w:t>
+        <w:t xml:space="preserve">Mike- add level design </w:t>
       </w:r>
     </w:p>
     <w:p/>

</xml_diff>

<commit_message>
Revert "Stashed Changes + Background Animation"
This reverts commit 8ad7afd152c40f04a91075172044c63795412c33.
</commit_message>
<xml_diff>
--- a/To Do List.docx
+++ b/To Do List.docx
@@ -71,7 +71,10 @@
         <w:t xml:space="preserve"> </w:t>
       </w:r>
       <w:r>
-        <w:t xml:space="preserve">collectables behaviours,   car spin </w:t>
+        <w:t>collectables behaviours</w:t>
+      </w:r>
+      <w:r>
+        <w:t xml:space="preserve">,   car spin </w:t>
       </w:r>
       <w:proofErr w:type="spellStart"/>
       <w:r>
@@ -92,7 +95,10 @@
         <w:t xml:space="preserve"> </w:t>
       </w:r>
       <w:r>
-        <w:t xml:space="preserve">collectables behaviours, fix fuel. Change </w:t>
+        <w:t>collectables behaviours</w:t>
+      </w:r>
+      <w:r>
+        <w:t xml:space="preserve">, fix fuel. Change </w:t>
       </w:r>
       <w:proofErr w:type="spellStart"/>
       <w:r>
@@ -106,7 +112,7 @@
     <w:p/>
     <w:p>
       <w:r>
-        <w:t xml:space="preserve">Mike- add level design </w:t>
+        <w:t xml:space="preserve">Mike- add level design and fix background animation. </w:t>
       </w:r>
     </w:p>
     <w:p/>

</xml_diff>

<commit_message>
Revert "Revert "Stashed Changes + Background Animation""
This reverts commit c49ee93b42820f42078259d697b15b1a63948773.
</commit_message>
<xml_diff>
--- a/To Do List.docx
+++ b/To Do List.docx
@@ -71,10 +71,7 @@
         <w:t xml:space="preserve"> </w:t>
       </w:r>
       <w:r>
-        <w:t>collectables behaviours</w:t>
-      </w:r>
-      <w:r>
-        <w:t xml:space="preserve">,   car spin </w:t>
+        <w:t xml:space="preserve">collectables behaviours,   car spin </w:t>
       </w:r>
       <w:proofErr w:type="spellStart"/>
       <w:r>
@@ -95,10 +92,7 @@
         <w:t xml:space="preserve"> </w:t>
       </w:r>
       <w:r>
-        <w:t>collectables behaviours</w:t>
-      </w:r>
-      <w:r>
-        <w:t xml:space="preserve">, fix fuel. Change </w:t>
+        <w:t xml:space="preserve">collectables behaviours, fix fuel. Change </w:t>
       </w:r>
       <w:proofErr w:type="spellStart"/>
       <w:r>
@@ -112,7 +106,7 @@
     <w:p/>
     <w:p>
       <w:r>
-        <w:t xml:space="preserve">Mike- add level design and fix background animation. </w:t>
+        <w:t xml:space="preserve">Mike- add level design </w:t>
       </w:r>
     </w:p>
     <w:p/>

</xml_diff>

<commit_message>
Revert "Revert "Revert "Stashed Changes + Background Animation"""
This reverts commit 50cb7dda9ccfcf289052e76af67ef391e9ba2150.
</commit_message>
<xml_diff>
--- a/To Do List.docx
+++ b/To Do List.docx
@@ -71,7 +71,10 @@
         <w:t xml:space="preserve"> </w:t>
       </w:r>
       <w:r>
-        <w:t xml:space="preserve">collectables behaviours,   car spin </w:t>
+        <w:t>collectables behaviours</w:t>
+      </w:r>
+      <w:r>
+        <w:t xml:space="preserve">,   car spin </w:t>
       </w:r>
       <w:proofErr w:type="spellStart"/>
       <w:r>
@@ -92,7 +95,10 @@
         <w:t xml:space="preserve"> </w:t>
       </w:r>
       <w:r>
-        <w:t xml:space="preserve">collectables behaviours, fix fuel. Change </w:t>
+        <w:t>collectables behaviours</w:t>
+      </w:r>
+      <w:r>
+        <w:t xml:space="preserve">, fix fuel. Change </w:t>
       </w:r>
       <w:proofErr w:type="spellStart"/>
       <w:r>
@@ -106,7 +112,7 @@
     <w:p/>
     <w:p>
       <w:r>
-        <w:t xml:space="preserve">Mike- add level design </w:t>
+        <w:t xml:space="preserve">Mike- add level design and fix background animation. </w:t>
       </w:r>
     </w:p>
     <w:p/>

</xml_diff>

<commit_message>
Game Design Document and To Do List Update
Added Game Design Document, Updated Complete and Uncomplete, Updated To Do List
</commit_message>
<xml_diff>
--- a/To Do List.docx
+++ b/To Do List.docx
@@ -39,10 +39,12 @@
         <w:t xml:space="preserve">-More background assets </w:t>
       </w:r>
       <w:proofErr w:type="spellStart"/>
+      <w:proofErr w:type="gramStart"/>
       <w:r>
         <w:t>eg</w:t>
       </w:r>
       <w:proofErr w:type="spellEnd"/>
+      <w:proofErr w:type="gramEnd"/>
       <w:r>
         <w:t xml:space="preserve"> buildings</w:t>
       </w:r>
@@ -71,10 +73,15 @@
         <w:t xml:space="preserve"> </w:t>
       </w:r>
       <w:r>
-        <w:t>collectables behaviours</w:t>
-      </w:r>
-      <w:r>
-        <w:t xml:space="preserve">,   car spin </w:t>
+        <w:t xml:space="preserve">collectables </w:t>
+      </w:r>
+      <w:proofErr w:type="gramStart"/>
+      <w:r>
+        <w:t xml:space="preserve">behaviours,   </w:t>
+      </w:r>
+      <w:proofErr w:type="gramEnd"/>
+      <w:r>
+        <w:t xml:space="preserve">car spin </w:t>
       </w:r>
       <w:proofErr w:type="spellStart"/>
       <w:r>
@@ -95,10 +102,7 @@
         <w:t xml:space="preserve"> </w:t>
       </w:r>
       <w:r>
-        <w:t>collectables behaviours</w:t>
-      </w:r>
-      <w:r>
-        <w:t xml:space="preserve">, fix fuel. Change </w:t>
+        <w:t xml:space="preserve">collectables behaviours, fix fuel. Change </w:t>
       </w:r>
       <w:proofErr w:type="spellStart"/>
       <w:r>
@@ -118,15 +122,34 @@
     <w:p/>
     <w:p>
       <w:r>
-        <w:t xml:space="preserve">Conor-Source more songs for radio. 2-3 more </w:t>
-      </w:r>
-      <w:proofErr w:type="spellStart"/>
-      <w:r>
-        <w:t>songs.Radio</w:t>
-      </w:r>
-      <w:proofErr w:type="spellEnd"/>
-      <w:r>
-        <w:t xml:space="preserve"> sprite in top right corner(of the canvas)</w:t>
+        <w:t>Conor-</w:t>
+      </w:r>
+      <w:r>
+        <w:t>Add Radio, S</w:t>
+      </w:r>
+      <w:r>
+        <w:t>ource</w:t>
+      </w:r>
+      <w:r>
+        <w:t xml:space="preserve"> </w:t>
+      </w:r>
+      <w:r>
+        <w:t xml:space="preserve">songs for </w:t>
+      </w:r>
+      <w:r>
+        <w:t>R</w:t>
+      </w:r>
+      <w:r>
+        <w:t>adio.</w:t>
+      </w:r>
+      <w:r>
+        <w:t xml:space="preserve"> </w:t>
+      </w:r>
+      <w:r>
+        <w:t>Radio sprite in top right corner(of the canvas)</w:t>
+      </w:r>
+      <w:r>
+        <w:t>, Game Design Document</w:t>
       </w:r>
     </w:p>
     <w:p/>

</xml_diff>